<commit_message>
Added DB progress screenshots
</commit_message>
<xml_diff>
--- a/docs/CIS350_HW4_F2023.docx
+++ b/docs/CIS350_HW4_F2023.docx
@@ -135,7 +135,15 @@
         <w:spacing w:after="0" w:line="240" w:lineRule="auto"/>
       </w:pPr>
       <w:r>
-        <w:t>This is a split assignment.  The first part is individual and the second part is group-based.  I'll put up a separate grade entry for the groupwork.</w:t>
+        <w:t xml:space="preserve">This is a split assignment.  The first part is </w:t>
+      </w:r>
+      <w:proofErr w:type="gramStart"/>
+      <w:r>
+        <w:t>individual</w:t>
+      </w:r>
+      <w:proofErr w:type="gramEnd"/>
+      <w:r>
+        <w:t xml:space="preserve"> and the second part is group-based.  I'll put up a separate grade entry for the groupwork.</w:t>
       </w:r>
       <w:r>
         <w:t xml:space="preserve"> </w:t>
@@ -750,6 +758,206 @@
           <w:bCs/>
         </w:rPr>
         <w:t>Task 2 screenshots:</w:t>
+      </w:r>
+      <w:r>
+        <w:rPr>
+          <w:b/>
+          <w:bCs/>
+        </w:rPr>
+        <w:br/>
+      </w:r>
+      <w:r>
+        <w:rPr>
+          <w:b/>
+          <w:bCs/>
+          <w:noProof/>
+        </w:rPr>
+        <w:drawing>
+          <wp:inline distT="0" distB="0" distL="0" distR="0" wp14:anchorId="6AC79507" wp14:editId="1CE40E13">
+            <wp:extent cx="5943600" cy="1901190"/>
+            <wp:effectExtent l="0" t="0" r="0" b="3810"/>
+            <wp:docPr id="1489632159" name="Picture 1" descr="A computer screen with white text&#10;&#10;Description automatically generated"/>
+            <wp:cNvGraphicFramePr>
+              <a:graphicFrameLocks xmlns:a="http://schemas.openxmlformats.org/drawingml/2006/main" noChangeAspect="1"/>
+            </wp:cNvGraphicFramePr>
+            <a:graphic xmlns:a="http://schemas.openxmlformats.org/drawingml/2006/main">
+              <a:graphicData uri="http://schemas.openxmlformats.org/drawingml/2006/picture">
+                <pic:pic xmlns:pic="http://schemas.openxmlformats.org/drawingml/2006/picture">
+                  <pic:nvPicPr>
+                    <pic:cNvPr id="1489632159" name="Picture 1" descr="A computer screen with white text&#10;&#10;Description automatically generated"/>
+                    <pic:cNvPicPr/>
+                  </pic:nvPicPr>
+                  <pic:blipFill>
+                    <a:blip r:embed="rId8">
+                      <a:extLst>
+                        <a:ext uri="{28A0092B-C50C-407E-A947-70E740481C1C}">
+                          <a14:useLocalDpi xmlns:a14="http://schemas.microsoft.com/office/drawing/2010/main" val="0"/>
+                        </a:ext>
+                      </a:extLst>
+                    </a:blip>
+                    <a:stretch>
+                      <a:fillRect/>
+                    </a:stretch>
+                  </pic:blipFill>
+                  <pic:spPr>
+                    <a:xfrm>
+                      <a:off x="0" y="0"/>
+                      <a:ext cx="5943600" cy="1901190"/>
+                    </a:xfrm>
+                    <a:prstGeom prst="rect">
+                      <a:avLst/>
+                    </a:prstGeom>
+                  </pic:spPr>
+                </pic:pic>
+              </a:graphicData>
+            </a:graphic>
+          </wp:inline>
+        </w:drawing>
+      </w:r>
+      <w:r>
+        <w:rPr>
+          <w:b/>
+          <w:bCs/>
+          <w:noProof/>
+        </w:rPr>
+        <w:drawing>
+          <wp:inline distT="0" distB="0" distL="0" distR="0" wp14:anchorId="2B5B705C" wp14:editId="3DE5954C">
+            <wp:extent cx="5943600" cy="4371975"/>
+            <wp:effectExtent l="0" t="0" r="0" b="9525"/>
+            <wp:docPr id="280640829" name="Picture 2" descr="A computer screen with text&#10;&#10;Description automatically generated"/>
+            <wp:cNvGraphicFramePr>
+              <a:graphicFrameLocks xmlns:a="http://schemas.openxmlformats.org/drawingml/2006/main" noChangeAspect="1"/>
+            </wp:cNvGraphicFramePr>
+            <a:graphic xmlns:a="http://schemas.openxmlformats.org/drawingml/2006/main">
+              <a:graphicData uri="http://schemas.openxmlformats.org/drawingml/2006/picture">
+                <pic:pic xmlns:pic="http://schemas.openxmlformats.org/drawingml/2006/picture">
+                  <pic:nvPicPr>
+                    <pic:cNvPr id="280640829" name="Picture 2" descr="A computer screen with text&#10;&#10;Description automatically generated"/>
+                    <pic:cNvPicPr/>
+                  </pic:nvPicPr>
+                  <pic:blipFill>
+                    <a:blip r:embed="rId9">
+                      <a:extLst>
+                        <a:ext uri="{28A0092B-C50C-407E-A947-70E740481C1C}">
+                          <a14:useLocalDpi xmlns:a14="http://schemas.microsoft.com/office/drawing/2010/main" val="0"/>
+                        </a:ext>
+                      </a:extLst>
+                    </a:blip>
+                    <a:stretch>
+                      <a:fillRect/>
+                    </a:stretch>
+                  </pic:blipFill>
+                  <pic:spPr>
+                    <a:xfrm>
+                      <a:off x="0" y="0"/>
+                      <a:ext cx="5943600" cy="4371975"/>
+                    </a:xfrm>
+                    <a:prstGeom prst="rect">
+                      <a:avLst/>
+                    </a:prstGeom>
+                  </pic:spPr>
+                </pic:pic>
+              </a:graphicData>
+            </a:graphic>
+          </wp:inline>
+        </w:drawing>
+      </w:r>
+      <w:r>
+        <w:rPr>
+          <w:b/>
+          <w:bCs/>
+          <w:noProof/>
+        </w:rPr>
+        <w:lastRenderedPageBreak/>
+        <w:drawing>
+          <wp:inline distT="0" distB="0" distL="0" distR="0" wp14:anchorId="7B7A49FD" wp14:editId="51091EC2">
+            <wp:extent cx="5943600" cy="2470785"/>
+            <wp:effectExtent l="0" t="0" r="0" b="5715"/>
+            <wp:docPr id="194007482" name="Picture 3" descr="A computer screen with text&#10;&#10;Description automatically generated"/>
+            <wp:cNvGraphicFramePr>
+              <a:graphicFrameLocks xmlns:a="http://schemas.openxmlformats.org/drawingml/2006/main" noChangeAspect="1"/>
+            </wp:cNvGraphicFramePr>
+            <a:graphic xmlns:a="http://schemas.openxmlformats.org/drawingml/2006/main">
+              <a:graphicData uri="http://schemas.openxmlformats.org/drawingml/2006/picture">
+                <pic:pic xmlns:pic="http://schemas.openxmlformats.org/drawingml/2006/picture">
+                  <pic:nvPicPr>
+                    <pic:cNvPr id="194007482" name="Picture 3" descr="A computer screen with text&#10;&#10;Description automatically generated"/>
+                    <pic:cNvPicPr/>
+                  </pic:nvPicPr>
+                  <pic:blipFill>
+                    <a:blip r:embed="rId10">
+                      <a:extLst>
+                        <a:ext uri="{28A0092B-C50C-407E-A947-70E740481C1C}">
+                          <a14:useLocalDpi xmlns:a14="http://schemas.microsoft.com/office/drawing/2010/main" val="0"/>
+                        </a:ext>
+                      </a:extLst>
+                    </a:blip>
+                    <a:stretch>
+                      <a:fillRect/>
+                    </a:stretch>
+                  </pic:blipFill>
+                  <pic:spPr>
+                    <a:xfrm>
+                      <a:off x="0" y="0"/>
+                      <a:ext cx="5943600" cy="2470785"/>
+                    </a:xfrm>
+                    <a:prstGeom prst="rect">
+                      <a:avLst/>
+                    </a:prstGeom>
+                  </pic:spPr>
+                </pic:pic>
+              </a:graphicData>
+            </a:graphic>
+          </wp:inline>
+        </w:drawing>
+      </w:r>
+      <w:r>
+        <w:rPr>
+          <w:b/>
+          <w:bCs/>
+          <w:noProof/>
+        </w:rPr>
+        <w:drawing>
+          <wp:inline distT="0" distB="0" distL="0" distR="0" wp14:anchorId="7C1EC904" wp14:editId="1CCD9DE2">
+            <wp:extent cx="5943600" cy="3068955"/>
+            <wp:effectExtent l="0" t="0" r="0" b="0"/>
+            <wp:docPr id="2100529006" name="Picture 4" descr="A screenshot of a computer program&#10;&#10;Description automatically generated"/>
+            <wp:cNvGraphicFramePr>
+              <a:graphicFrameLocks xmlns:a="http://schemas.openxmlformats.org/drawingml/2006/main" noChangeAspect="1"/>
+            </wp:cNvGraphicFramePr>
+            <a:graphic xmlns:a="http://schemas.openxmlformats.org/drawingml/2006/main">
+              <a:graphicData uri="http://schemas.openxmlformats.org/drawingml/2006/picture">
+                <pic:pic xmlns:pic="http://schemas.openxmlformats.org/drawingml/2006/picture">
+                  <pic:nvPicPr>
+                    <pic:cNvPr id="2100529006" name="Picture 4" descr="A screenshot of a computer program&#10;&#10;Description automatically generated"/>
+                    <pic:cNvPicPr/>
+                  </pic:nvPicPr>
+                  <pic:blipFill>
+                    <a:blip r:embed="rId11">
+                      <a:extLst>
+                        <a:ext uri="{28A0092B-C50C-407E-A947-70E740481C1C}">
+                          <a14:useLocalDpi xmlns:a14="http://schemas.microsoft.com/office/drawing/2010/main" val="0"/>
+                        </a:ext>
+                      </a:extLst>
+                    </a:blip>
+                    <a:stretch>
+                      <a:fillRect/>
+                    </a:stretch>
+                  </pic:blipFill>
+                  <pic:spPr>
+                    <a:xfrm>
+                      <a:off x="0" y="0"/>
+                      <a:ext cx="5943600" cy="3068955"/>
+                    </a:xfrm>
+                    <a:prstGeom prst="rect">
+                      <a:avLst/>
+                    </a:prstGeom>
+                  </pic:spPr>
+                </pic:pic>
+              </a:graphicData>
+            </a:graphic>
+          </wp:inline>
+        </w:drawing>
       </w:r>
     </w:p>
     <w:sectPr>

</xml_diff>